<commit_message>
Modificacion en la documentacion
</commit_message>
<xml_diff>
--- a/documentacion/Entrega 2 - Comentarios diseño.docx
+++ b/documentacion/Entrega 2 - Comentarios diseño.docx
@@ -75,6 +75,7 @@
           <w:lang w:val="es-AR"/>
         </w:rPr>
       </w:pPr>
+      <w:bookmarkStart w:id="0" w:name="_GoBack"/>
       <w:r>
         <w:rPr>
           <w:rFonts w:ascii="Arial" w:hAnsi="Arial" w:cs="Arial"/>
@@ -130,6 +131,7 @@
           </wp:inline>
         </w:drawing>
       </w:r>
+      <w:bookmarkEnd w:id="0"/>
     </w:p>
     <w:p>
       <w:pPr>
@@ -173,8 +175,6 @@
         </w:rPr>
         <w:t>decidió</w:t>
       </w:r>
-      <w:bookmarkStart w:id="0" w:name="_GoBack"/>
-      <w:bookmarkEnd w:id="0"/>
       <w:r>
         <w:rPr>
           <w:rFonts w:ascii="Arial" w:hAnsi="Arial" w:cs="Arial"/>
@@ -304,7 +304,14 @@
           <w:rFonts w:ascii="Arial" w:hAnsi="Arial" w:cs="Arial"/>
           <w:lang w:val="es-AR"/>
         </w:rPr>
-        <w:t xml:space="preserve">se comunica polimórficamente con los 3 repositorios a </w:t>
+        <w:t>se comunica polimórficamente</w:t>
+      </w:r>
+      <w:r>
+        <w:rPr>
+          <w:rFonts w:ascii="Arial" w:hAnsi="Arial" w:cs="Arial"/>
+          <w:lang w:val="es-AR"/>
+        </w:rPr>
+        <w:t xml:space="preserve"> con los 3 repositorios a </w:t>
       </w:r>
       <w:proofErr w:type="spellStart"/>
       <w:r>
@@ -312,7 +319,7 @@
           <w:rFonts w:ascii="Arial" w:hAnsi="Arial" w:cs="Arial"/>
           <w:lang w:val="es-AR"/>
         </w:rPr>
-        <w:t>travez</w:t>
+        <w:t>traves</w:t>
       </w:r>
       <w:proofErr w:type="spellEnd"/>
       <w:r>

</xml_diff>